<commit_message>
Last changes June 2024
</commit_message>
<xml_diff>
--- a/README.docx
+++ b/README.docx
@@ -37,7 +37,27 @@
           <w:szCs w:val="24"/>
           <w:lang w:val="en-US"/>
         </w:rPr>
-        <w:t xml:space="preserve">This folder contains the reproducibility package for the Working Paper “Exploring the Drivers of Youth Pursuing Vocational Training in High-Paying Sectors in Côte d’Ivoire” by Clara Delavallade, Manil Zenaki, Léa Rouanet, and Estelle Koussoubé. </w:t>
+        <w:t xml:space="preserve">This folder contains the reproducibility package for the Working Paper “Exploring the Drivers of Youth Pursuing Vocational Training in High-Paying Sectors in Côte d’Ivoire” by Clara Delavallade, Manil Zenaki, Léa Rouanet, and Estelle </w:t>
+      </w:r>
+      <w:proofErr w:type="spellStart"/>
+      <w:r>
+        <w:rPr>
+          <w:rFonts w:ascii="Times New Roman" w:hAnsi="Times New Roman" w:cs="Times New Roman"/>
+          <w:sz w:val="24"/>
+          <w:szCs w:val="24"/>
+          <w:lang w:val="en-US"/>
+        </w:rPr>
+        <w:t>Koussoubé</w:t>
+      </w:r>
+      <w:proofErr w:type="spellEnd"/>
+      <w:r>
+        <w:rPr>
+          <w:rFonts w:ascii="Times New Roman" w:hAnsi="Times New Roman" w:cs="Times New Roman"/>
+          <w:sz w:val="24"/>
+          <w:szCs w:val="24"/>
+          <w:lang w:val="en-US"/>
+        </w:rPr>
+        <w:t xml:space="preserve">. </w:t>
       </w:r>
     </w:p>
     <w:p>
@@ -58,7 +78,7 @@
         </w:rPr>
         <w:t xml:space="preserve">If you run into any troubles running this code or reproducing results, please contact </w:t>
       </w:r>
-      <w:hyperlink r:id="rId5" w:history="1">
+      <w:hyperlink r:id="rId8" w:history="1">
         <w:r>
           <w:rPr>
             <w:rStyle w:val="Hyperlink"/>
@@ -153,14 +173,45 @@
           <w:lang w:val="en-US"/>
         </w:rPr>
       </w:pPr>
-      <w:r>
-        <w:rPr>
-          <w:rFonts w:ascii="Times New Roman" w:hAnsi="Times New Roman" w:cs="Times New Roman"/>
-          <w:sz w:val="24"/>
-          <w:szCs w:val="24"/>
-          <w:lang w:val="en-US"/>
-        </w:rPr>
-        <w:t xml:space="preserve">Enquête sur le Niveau de Vie des Ménages 2015 </w:t>
+      <w:proofErr w:type="spellStart"/>
+      <w:r>
+        <w:rPr>
+          <w:rFonts w:ascii="Times New Roman" w:hAnsi="Times New Roman" w:cs="Times New Roman"/>
+          <w:sz w:val="24"/>
+          <w:szCs w:val="24"/>
+          <w:lang w:val="en-US"/>
+        </w:rPr>
+        <w:t>Enquête</w:t>
+      </w:r>
+      <w:proofErr w:type="spellEnd"/>
+      <w:r>
+        <w:rPr>
+          <w:rFonts w:ascii="Times New Roman" w:hAnsi="Times New Roman" w:cs="Times New Roman"/>
+          <w:sz w:val="24"/>
+          <w:szCs w:val="24"/>
+          <w:lang w:val="en-US"/>
+        </w:rPr>
+        <w:t xml:space="preserve"> sur le </w:t>
+      </w:r>
+      <w:proofErr w:type="spellStart"/>
+      <w:r>
+        <w:rPr>
+          <w:rFonts w:ascii="Times New Roman" w:hAnsi="Times New Roman" w:cs="Times New Roman"/>
+          <w:sz w:val="24"/>
+          <w:szCs w:val="24"/>
+          <w:lang w:val="en-US"/>
+        </w:rPr>
+        <w:t>Niveau</w:t>
+      </w:r>
+      <w:proofErr w:type="spellEnd"/>
+      <w:r>
+        <w:rPr>
+          <w:rFonts w:ascii="Times New Roman" w:hAnsi="Times New Roman" w:cs="Times New Roman"/>
+          <w:sz w:val="24"/>
+          <w:szCs w:val="24"/>
+          <w:lang w:val="en-US"/>
+        </w:rPr>
+        <w:t xml:space="preserve"> de Vie des Ménages 2015 </w:t>
       </w:r>
       <w:r>
         <w:rPr>
@@ -179,7 +230,25 @@
           <w:szCs w:val="24"/>
           <w:lang w:val="en-US"/>
         </w:rPr>
-        <w:t xml:space="preserve"> wich translates to The Household Living Standards Survey 2015 in English. </w:t>
+        <w:t xml:space="preserve"> </w:t>
+      </w:r>
+      <w:r>
+        <w:rPr>
+          <w:rFonts w:ascii="Times New Roman" w:hAnsi="Times New Roman" w:cs="Times New Roman"/>
+          <w:sz w:val="24"/>
+          <w:szCs w:val="24"/>
+          <w:lang w:val="en-US"/>
+        </w:rPr>
+        <w:t>which</w:t>
+      </w:r>
+      <w:r>
+        <w:rPr>
+          <w:rFonts w:ascii="Times New Roman" w:hAnsi="Times New Roman" w:cs="Times New Roman"/>
+          <w:sz w:val="24"/>
+          <w:szCs w:val="24"/>
+          <w:lang w:val="en-US"/>
+        </w:rPr>
+        <w:t xml:space="preserve"> translates to The Household Living Standards Survey 2015 in English. </w:t>
       </w:r>
     </w:p>
     <w:p>
@@ -340,7 +409,27 @@
           <w:szCs w:val="24"/>
           <w:lang w:val="en-US"/>
         </w:rPr>
-        <w:t xml:space="preserve">Below we provide descriptions of each of the two main datasets used in the paper, the </w:t>
+        <w:t>Below</w:t>
+      </w:r>
+      <w:r>
+        <w:rPr>
+          <w:rFonts w:ascii="Times New Roman" w:hAnsi="Times New Roman" w:cs="Times New Roman"/>
+          <w:kern w:val="0"/>
+          <w:sz w:val="24"/>
+          <w:szCs w:val="24"/>
+          <w:lang w:val="en-US"/>
+        </w:rPr>
+        <w:t>, we provide descriptions of each of the two main datasets used in the paper:</w:t>
+      </w:r>
+      <w:r>
+        <w:rPr>
+          <w:rFonts w:ascii="Times New Roman" w:hAnsi="Times New Roman" w:cs="Times New Roman"/>
+          <w:kern w:val="0"/>
+          <w:sz w:val="24"/>
+          <w:szCs w:val="24"/>
+          <w:lang w:val="en-US"/>
+        </w:rPr>
+        <w:t xml:space="preserve"> the </w:t>
       </w:r>
       <w:r>
         <w:rPr>
@@ -622,6 +711,16 @@
           <w:szCs w:val="24"/>
           <w:lang w:val="en-US"/>
         </w:rPr>
+        <w:t xml:space="preserve">are </w:t>
+      </w:r>
+      <w:r>
+        <w:rPr>
+          <w:rFonts w:ascii="Times New Roman" w:hAnsi="Times New Roman" w:cs="Times New Roman"/>
+          <w:kern w:val="0"/>
+          <w:sz w:val="24"/>
+          <w:szCs w:val="24"/>
+          <w:lang w:val="en-US"/>
+        </w:rPr>
         <w:t>more lucrative (high-paying sectors) and which are male-dominated is the ENV 2015 data.</w:t>
       </w:r>
       <w:r>
@@ -641,16 +740,47 @@
           <w:sz w:val="24"/>
           <w:szCs w:val="24"/>
         </w:rPr>
-        <w:t xml:space="preserve">The citation for this data </w:t>
-      </w:r>
-      <w:r>
-        <w:rPr>
-          <w:rFonts w:ascii="Times New Roman" w:hAnsi="Times New Roman" w:cs="Times New Roman"/>
-          <w:kern w:val="0"/>
-          <w:sz w:val="24"/>
-          <w:szCs w:val="24"/>
-        </w:rPr>
-        <w:t>is:</w:t>
+        <w:t xml:space="preserve">The citation for </w:t>
+      </w:r>
+      <w:proofErr w:type="spellStart"/>
+      <w:r>
+        <w:rPr>
+          <w:rFonts w:ascii="Times New Roman" w:hAnsi="Times New Roman" w:cs="Times New Roman"/>
+          <w:kern w:val="0"/>
+          <w:sz w:val="24"/>
+          <w:szCs w:val="24"/>
+        </w:rPr>
+        <w:t>this</w:t>
+      </w:r>
+      <w:proofErr w:type="spellEnd"/>
+      <w:r>
+        <w:rPr>
+          <w:rFonts w:ascii="Times New Roman" w:hAnsi="Times New Roman" w:cs="Times New Roman"/>
+          <w:kern w:val="0"/>
+          <w:sz w:val="24"/>
+          <w:szCs w:val="24"/>
+        </w:rPr>
+        <w:t xml:space="preserve"> data </w:t>
+      </w:r>
+      <w:proofErr w:type="spellStart"/>
+      <w:r>
+        <w:rPr>
+          <w:rFonts w:ascii="Times New Roman" w:hAnsi="Times New Roman" w:cs="Times New Roman"/>
+          <w:kern w:val="0"/>
+          <w:sz w:val="24"/>
+          <w:szCs w:val="24"/>
+        </w:rPr>
+        <w:t>is</w:t>
+      </w:r>
+      <w:proofErr w:type="spellEnd"/>
+      <w:r>
+        <w:rPr>
+          <w:rFonts w:ascii="Times New Roman" w:hAnsi="Times New Roman" w:cs="Times New Roman"/>
+          <w:kern w:val="0"/>
+          <w:sz w:val="24"/>
+          <w:szCs w:val="24"/>
+        </w:rPr>
+        <w:t>:</w:t>
       </w:r>
       <w:r>
         <w:rPr>
@@ -713,7 +843,181 @@
           <w:szCs w:val="24"/>
           <w:lang w:val="en-US"/>
         </w:rPr>
-        <w:t xml:space="preserve">. </w:t>
+        <w:t>.</w:t>
+      </w:r>
+      <w:r>
+        <w:rPr>
+          <w:rFonts w:ascii="Times New Roman" w:hAnsi="Times New Roman" w:cs="Times New Roman"/>
+          <w:i w:val="0"/>
+          <w:iCs w:val="0"/>
+          <w:color w:val="auto"/>
+          <w:kern w:val="0"/>
+          <w:sz w:val="24"/>
+          <w:szCs w:val="24"/>
+          <w:lang w:val="en-US"/>
+        </w:rPr>
+        <w:t xml:space="preserve"> </w:t>
+      </w:r>
+    </w:p>
+    <w:p>
+      <w:pPr>
+        <w:pStyle w:val="Quote"/>
+        <w:jc w:val="left"/>
+        <w:rPr>
+          <w:rFonts w:ascii="Times New Roman" w:hAnsi="Times New Roman" w:cs="Times New Roman"/>
+          <w:i w:val="0"/>
+          <w:iCs w:val="0"/>
+          <w:color w:val="auto"/>
+          <w:kern w:val="0"/>
+          <w:sz w:val="24"/>
+          <w:szCs w:val="24"/>
+          <w:lang w:val="en-US"/>
+        </w:rPr>
+      </w:pPr>
+      <w:r>
+        <w:rPr>
+          <w:rFonts w:ascii="Times New Roman" w:hAnsi="Times New Roman" w:cs="Times New Roman"/>
+          <w:i w:val="0"/>
+          <w:iCs w:val="0"/>
+          <w:color w:val="auto"/>
+          <w:kern w:val="0"/>
+          <w:sz w:val="24"/>
+          <w:szCs w:val="24"/>
+          <w:lang w:val="en-US"/>
+        </w:rPr>
+        <w:t xml:space="preserve">The </w:t>
+      </w:r>
+      <w:r>
+        <w:rPr>
+          <w:rFonts w:ascii="Times New Roman" w:hAnsi="Times New Roman" w:cs="Times New Roman"/>
+          <w:i w:val="0"/>
+          <w:iCs w:val="0"/>
+          <w:color w:val="auto"/>
+          <w:kern w:val="0"/>
+          <w:sz w:val="24"/>
+          <w:szCs w:val="24"/>
+          <w:lang w:val="en-US"/>
+        </w:rPr>
+        <w:t xml:space="preserve">ENV 2015 data is included in the </w:t>
+      </w:r>
+      <w:r>
+        <w:rPr>
+          <w:rFonts w:ascii="Times New Roman" w:hAnsi="Times New Roman" w:cs="Times New Roman"/>
+          <w:i w:val="0"/>
+          <w:iCs w:val="0"/>
+          <w:color w:val="auto"/>
+          <w:kern w:val="0"/>
+          <w:sz w:val="24"/>
+          <w:szCs w:val="24"/>
+          <w:lang w:val="en-US"/>
+        </w:rPr>
+        <w:t>replication package.</w:t>
+      </w:r>
+      <w:r>
+        <w:rPr>
+          <w:rFonts w:ascii="Times New Roman" w:hAnsi="Times New Roman" w:cs="Times New Roman"/>
+          <w:i w:val="0"/>
+          <w:iCs w:val="0"/>
+          <w:color w:val="auto"/>
+          <w:kern w:val="0"/>
+          <w:sz w:val="24"/>
+          <w:szCs w:val="24"/>
+          <w:lang w:val="en-US"/>
+        </w:rPr>
+        <w:t xml:space="preserve"> </w:t>
+      </w:r>
+      <w:r>
+        <w:rPr>
+          <w:rFonts w:ascii="Times New Roman" w:hAnsi="Times New Roman" w:cs="Times New Roman"/>
+          <w:i w:val="0"/>
+          <w:iCs w:val="0"/>
+          <w:color w:val="auto"/>
+          <w:kern w:val="0"/>
+          <w:sz w:val="24"/>
+          <w:szCs w:val="24"/>
+          <w:lang w:val="en-US"/>
+        </w:rPr>
+        <w:t>Access can</w:t>
+      </w:r>
+      <w:r>
+        <w:rPr>
+          <w:rFonts w:ascii="Times New Roman" w:hAnsi="Times New Roman" w:cs="Times New Roman"/>
+          <w:i w:val="0"/>
+          <w:iCs w:val="0"/>
+          <w:color w:val="auto"/>
+          <w:kern w:val="0"/>
+          <w:sz w:val="24"/>
+          <w:szCs w:val="24"/>
+          <w:lang w:val="en-US"/>
+        </w:rPr>
+        <w:t xml:space="preserve"> also</w:t>
+      </w:r>
+      <w:r>
+        <w:rPr>
+          <w:rFonts w:ascii="Times New Roman" w:hAnsi="Times New Roman" w:cs="Times New Roman"/>
+          <w:i w:val="0"/>
+          <w:iCs w:val="0"/>
+          <w:color w:val="auto"/>
+          <w:kern w:val="0"/>
+          <w:sz w:val="24"/>
+          <w:szCs w:val="24"/>
+          <w:lang w:val="en-US"/>
+        </w:rPr>
+        <w:t xml:space="preserve"> be granted following the access policy provided by the International Household Survey Network, which entails </w:t>
+      </w:r>
+      <w:r>
+        <w:rPr>
+          <w:rFonts w:ascii="Times New Roman" w:hAnsi="Times New Roman" w:cs="Times New Roman"/>
+          <w:i w:val="0"/>
+          <w:iCs w:val="0"/>
+          <w:color w:val="auto"/>
+          <w:kern w:val="0"/>
+          <w:sz w:val="24"/>
+          <w:szCs w:val="24"/>
+          <w:lang w:val="en-US"/>
+        </w:rPr>
+        <w:t>requesting data from</w:t>
+      </w:r>
+      <w:r>
+        <w:rPr>
+          <w:rFonts w:ascii="Times New Roman" w:hAnsi="Times New Roman" w:cs="Times New Roman"/>
+          <w:i w:val="0"/>
+          <w:iCs w:val="0"/>
+          <w:color w:val="auto"/>
+          <w:kern w:val="0"/>
+          <w:sz w:val="24"/>
+          <w:szCs w:val="24"/>
+          <w:lang w:val="en-US"/>
+        </w:rPr>
+        <w:t xml:space="preserve"> the National Institute of Statistics of Côte d’Ivoire (</w:t>
+      </w:r>
+      <w:hyperlink r:id="rId9" w:history="1">
+        <w:r>
+          <w:rPr>
+            <w:rStyle w:val="Hyperlink"/>
+            <w:rFonts w:ascii="Times New Roman" w:hAnsi="Times New Roman" w:cs="Times New Roman"/>
+            <w:i w:val="0"/>
+            <w:iCs w:val="0"/>
+            <w:kern w:val="0"/>
+            <w:sz w:val="24"/>
+            <w:szCs w:val="24"/>
+            <w:lang w:val="en-US"/>
+          </w:rPr>
+          <w:t>ins.rci.diffusion@gmail.com</w:t>
+        </w:r>
+      </w:hyperlink>
+      <w:r>
+        <w:rPr>
+          <w:rFonts w:ascii="Times New Roman" w:hAnsi="Times New Roman" w:cs="Times New Roman"/>
+          <w:i w:val="0"/>
+          <w:iCs w:val="0"/>
+          <w:color w:val="auto"/>
+          <w:kern w:val="0"/>
+          <w:sz w:val="24"/>
+          <w:szCs w:val="24"/>
+          <w:lang w:val="en-US"/>
+        </w:rPr>
+        <w:t xml:space="preserve">). </w:t>
       </w:r>
     </w:p>
     <w:p>
@@ -748,87 +1052,17 @@
           <w:szCs w:val="24"/>
           <w:lang w:val="en-US"/>
         </w:rPr>
-        <w:t>36</w:t>
-      </w:r>
-      <w:r>
-        <w:rPr>
-          <w:rFonts w:ascii="Times New Roman" w:hAnsi="Times New Roman" w:cs="Times New Roman"/>
-          <w:kern w:val="0"/>
-          <w:sz w:val="24"/>
-          <w:szCs w:val="24"/>
-          <w:lang w:val="en-US"/>
-        </w:rPr>
-        <w:t xml:space="preserve"> </w:t>
-      </w:r>
-      <w:r>
-        <w:rPr>
-          <w:rFonts w:ascii="Times New Roman" w:hAnsi="Times New Roman" w:cs="Times New Roman"/>
-          <w:kern w:val="0"/>
-          <w:sz w:val="24"/>
-          <w:szCs w:val="24"/>
-          <w:lang w:val="en-US"/>
-        </w:rPr>
-        <w:t>files</w:t>
-      </w:r>
-      <w:r>
-        <w:rPr>
-          <w:rFonts w:ascii="Times New Roman" w:hAnsi="Times New Roman" w:cs="Times New Roman"/>
-          <w:kern w:val="0"/>
-          <w:sz w:val="24"/>
-          <w:szCs w:val="24"/>
-          <w:lang w:val="en-US"/>
-        </w:rPr>
-        <w:t xml:space="preserve">. Only </w:t>
-      </w:r>
-      <w:r>
-        <w:rPr>
-          <w:rFonts w:ascii="Times New Roman" w:hAnsi="Times New Roman" w:cs="Times New Roman"/>
-          <w:kern w:val="0"/>
-          <w:sz w:val="24"/>
-          <w:szCs w:val="24"/>
-          <w:lang w:val="en-US"/>
-        </w:rPr>
-        <w:t xml:space="preserve">the </w:t>
-      </w:r>
-      <w:r>
-        <w:rPr>
-          <w:rFonts w:ascii="Times New Roman" w:hAnsi="Times New Roman" w:cs="Times New Roman"/>
-          <w:kern w:val="0"/>
-          <w:sz w:val="24"/>
-          <w:szCs w:val="24"/>
-          <w:lang w:val="en-US"/>
-        </w:rPr>
-        <w:t xml:space="preserve">three </w:t>
-      </w:r>
-      <w:r>
-        <w:rPr>
-          <w:rFonts w:ascii="Times New Roman" w:hAnsi="Times New Roman" w:cs="Times New Roman"/>
-          <w:kern w:val="0"/>
-          <w:sz w:val="24"/>
-          <w:szCs w:val="24"/>
-          <w:lang w:val="en-US"/>
-        </w:rPr>
-        <w:t xml:space="preserve">following files are used to replicate </w:t>
-      </w:r>
-      <w:r>
-        <w:rPr>
-          <w:rFonts w:ascii="Times New Roman" w:hAnsi="Times New Roman" w:cs="Times New Roman"/>
-          <w:kern w:val="0"/>
-          <w:sz w:val="24"/>
-          <w:szCs w:val="24"/>
-          <w:lang w:val="en-US"/>
-        </w:rPr>
-        <w:t xml:space="preserve">the paper’s results </w:t>
-      </w:r>
-      <w:r>
-        <w:rPr>
-          <w:rFonts w:ascii="Times New Roman" w:hAnsi="Times New Roman" w:cs="Times New Roman"/>
-          <w:kern w:val="0"/>
-          <w:sz w:val="24"/>
-          <w:szCs w:val="24"/>
-          <w:lang w:val="en-US"/>
-        </w:rPr>
-        <w:t xml:space="preserve"> : </w:t>
+        <w:t>3 files</w:t>
+      </w:r>
+      <w:r>
+        <w:rPr>
+          <w:rFonts w:ascii="Times New Roman" w:hAnsi="Times New Roman" w:cs="Times New Roman"/>
+          <w:kern w:val="0"/>
+          <w:sz w:val="24"/>
+          <w:szCs w:val="24"/>
+          <w:lang w:val="en-US"/>
+        </w:rPr>
+        <w:t xml:space="preserve">: </w:t>
       </w:r>
     </w:p>
     <w:p>
@@ -860,8 +1094,9 @@
           <w:szCs w:val="24"/>
           <w:lang w:val="en-US"/>
         </w:rPr>
-        <w:t>Section EB</w:t>
-      </w:r>
+        <w:t xml:space="preserve">Section </w:t>
+      </w:r>
+      <w:proofErr w:type="spellStart"/>
       <w:r>
         <w:rPr>
           <w:rFonts w:ascii="Times New Roman" w:hAnsi="Times New Roman" w:cs="Times New Roman"/>
@@ -872,8 +1107,21 @@
           <w:szCs w:val="24"/>
           <w:lang w:val="en-US"/>
         </w:rPr>
+        <w:t>EB</w:t>
+      </w:r>
+      <w:r>
+        <w:rPr>
+          <w:rFonts w:ascii="Times New Roman" w:hAnsi="Times New Roman" w:cs="Times New Roman"/>
+          <w:b/>
+          <w:bCs/>
+          <w:kern w:val="0"/>
+          <w:sz w:val="24"/>
+          <w:szCs w:val="24"/>
+          <w:lang w:val="en-US"/>
+        </w:rPr>
         <w:t>.dta</w:t>
       </w:r>
+      <w:proofErr w:type="spellEnd"/>
       <w:r>
         <w:rPr>
           <w:rFonts w:ascii="Times New Roman" w:hAnsi="Times New Roman" w:cs="Times New Roman"/>
@@ -924,8 +1172,22 @@
           <w:szCs w:val="24"/>
           <w:lang w:val="en-US"/>
         </w:rPr>
-        <w:t>Section A.dta</w:t>
-      </w:r>
+        <w:t xml:space="preserve">Section </w:t>
+      </w:r>
+      <w:proofErr w:type="spellStart"/>
+      <w:r>
+        <w:rPr>
+          <w:rFonts w:ascii="Times New Roman" w:hAnsi="Times New Roman" w:cs="Times New Roman"/>
+          <w:b/>
+          <w:bCs/>
+          <w:kern w:val="0"/>
+          <w:sz w:val="24"/>
+          <w:szCs w:val="24"/>
+          <w:lang w:val="en-US"/>
+        </w:rPr>
+        <w:t>A.dta</w:t>
+      </w:r>
+      <w:proofErr w:type="spellEnd"/>
       <w:r>
         <w:rPr>
           <w:rFonts w:ascii="Times New Roman" w:hAnsi="Times New Roman" w:cs="Times New Roman"/>
@@ -1006,8 +1268,23 @@
           <w:szCs w:val="24"/>
           <w:lang w:val="en-US"/>
         </w:rPr>
-        <w:t>Section I.dta</w:t>
-      </w:r>
+        <w:lastRenderedPageBreak/>
+        <w:t xml:space="preserve">Section </w:t>
+      </w:r>
+      <w:proofErr w:type="spellStart"/>
+      <w:r>
+        <w:rPr>
+          <w:rFonts w:ascii="Times New Roman" w:hAnsi="Times New Roman" w:cs="Times New Roman"/>
+          <w:b/>
+          <w:bCs/>
+          <w:kern w:val="0"/>
+          <w:sz w:val="24"/>
+          <w:szCs w:val="24"/>
+          <w:lang w:val="en-US"/>
+        </w:rPr>
+        <w:t>I.dta</w:t>
+      </w:r>
+      <w:proofErr w:type="spellEnd"/>
       <w:r>
         <w:rPr>
           <w:rFonts w:ascii="Times New Roman" w:hAnsi="Times New Roman" w:cs="Times New Roman"/>
@@ -1056,9 +1333,7 @@
           <w:lang w:val="en-US"/>
         </w:rPr>
       </w:pPr>
-    </w:p>
-    <w:p>
-      <w:pPr>
+      <w:r>
         <w:rPr>
           <w:rFonts w:ascii="Times New Roman" w:eastAsiaTheme="majorEastAsia" w:hAnsi="Times New Roman" w:cs="Times New Roman"/>
           <w:b/>
@@ -1067,10 +1342,9 @@
           <w:szCs w:val="24"/>
           <w:lang w:val="en-US"/>
         </w:rPr>
-      </w:pPr>
-    </w:p>
-    <w:p>
-      <w:pPr>
+        <w:t>PRO-Jeunes</w:t>
+      </w:r>
+      <w:r>
         <w:rPr>
           <w:rFonts w:ascii="Times New Roman" w:eastAsiaTheme="majorEastAsia" w:hAnsi="Times New Roman" w:cs="Times New Roman"/>
           <w:b/>
@@ -1079,28 +1353,6 @@
           <w:szCs w:val="24"/>
           <w:lang w:val="en-US"/>
         </w:rPr>
-      </w:pPr>
-      <w:r>
-        <w:rPr>
-          <w:rFonts w:ascii="Times New Roman" w:eastAsiaTheme="majorEastAsia" w:hAnsi="Times New Roman" w:cs="Times New Roman"/>
-          <w:b/>
-          <w:bCs/>
-          <w:sz w:val="24"/>
-          <w:szCs w:val="24"/>
-          <w:lang w:val="en-US"/>
-        </w:rPr>
-        <w:lastRenderedPageBreak/>
-        <w:t>PRO-Jeunes</w:t>
-      </w:r>
-      <w:r>
-        <w:rPr>
-          <w:rFonts w:ascii="Times New Roman" w:eastAsiaTheme="majorEastAsia" w:hAnsi="Times New Roman" w:cs="Times New Roman"/>
-          <w:b/>
-          <w:bCs/>
-          <w:sz w:val="24"/>
-          <w:szCs w:val="24"/>
-          <w:lang w:val="en-US"/>
-        </w:rPr>
         <w:t xml:space="preserve"> Data</w:t>
       </w:r>
     </w:p>
@@ -1122,7 +1374,37 @@
           <w:szCs w:val="24"/>
           <w:lang w:val="en-US"/>
         </w:rPr>
-        <w:t>The PRO-Jeunes data is a set of 2 files corresponding to baseline data collected on two cohorts as part of an impact evaluation</w:t>
+        <w:t xml:space="preserve">The PRO-Jeunes data is a set of 2 files corresponding to baseline data collected on two cohorts as part of </w:t>
+      </w:r>
+      <w:r>
+        <w:rPr>
+          <w:rFonts w:ascii="Times New Roman" w:hAnsi="Times New Roman" w:cs="Times New Roman"/>
+          <w:kern w:val="0"/>
+          <w:sz w:val="24"/>
+          <w:szCs w:val="24"/>
+          <w:lang w:val="en-US"/>
+        </w:rPr>
+        <w:t xml:space="preserve">the PRO-Jeunes </w:t>
+      </w:r>
+      <w:r>
+        <w:rPr>
+          <w:rFonts w:ascii="Times New Roman" w:hAnsi="Times New Roman" w:cs="Times New Roman"/>
+          <w:kern w:val="0"/>
+          <w:sz w:val="24"/>
+          <w:szCs w:val="24"/>
+          <w:lang w:val="en-US"/>
+        </w:rPr>
+        <w:t xml:space="preserve">impact </w:t>
+      </w:r>
+      <w:r>
+        <w:rPr>
+          <w:rFonts w:ascii="Times New Roman" w:hAnsi="Times New Roman" w:cs="Times New Roman"/>
+          <w:kern w:val="0"/>
+          <w:sz w:val="24"/>
+          <w:szCs w:val="24"/>
+          <w:lang w:val="en-US"/>
+        </w:rPr>
+        <w:t>evaluation</w:t>
       </w:r>
       <w:r>
         <w:rPr>
@@ -1152,87 +1434,48 @@
           <w:szCs w:val="24"/>
           <w:lang w:val="en-US"/>
         </w:rPr>
-        <w:t xml:space="preserve">ese files correspond to raw dataset as provided by </w:t>
-      </w:r>
-      <w:r>
-        <w:rPr>
-          <w:rFonts w:ascii="Times New Roman" w:hAnsi="Times New Roman" w:cs="Times New Roman"/>
-          <w:kern w:val="0"/>
-          <w:sz w:val="24"/>
-          <w:szCs w:val="24"/>
-          <w:lang w:val="en-US"/>
-        </w:rPr>
-        <w:t>Innovation</w:t>
-      </w:r>
-      <w:r>
-        <w:rPr>
-          <w:rFonts w:ascii="Times New Roman" w:hAnsi="Times New Roman" w:cs="Times New Roman"/>
-          <w:kern w:val="0"/>
-          <w:sz w:val="24"/>
-          <w:szCs w:val="24"/>
-          <w:lang w:val="en-US"/>
-        </w:rPr>
-        <w:t>s</w:t>
-      </w:r>
-      <w:r>
-        <w:rPr>
-          <w:rFonts w:ascii="Times New Roman" w:hAnsi="Times New Roman" w:cs="Times New Roman"/>
-          <w:kern w:val="0"/>
-          <w:sz w:val="24"/>
-          <w:szCs w:val="24"/>
-          <w:lang w:val="en-US"/>
-        </w:rPr>
-        <w:t xml:space="preserve"> for Poverty Action</w:t>
-      </w:r>
-      <w:r>
-        <w:rPr>
-          <w:rFonts w:ascii="Times New Roman" w:hAnsi="Times New Roman" w:cs="Times New Roman"/>
-          <w:kern w:val="0"/>
-          <w:sz w:val="24"/>
-          <w:szCs w:val="24"/>
-          <w:lang w:val="en-US"/>
-        </w:rPr>
-        <w:t xml:space="preserve">, a research organization that performed the data collection. </w:t>
-      </w:r>
-      <w:r>
-        <w:rPr>
-          <w:rFonts w:ascii="Times New Roman" w:hAnsi="Times New Roman" w:cs="Times New Roman"/>
-          <w:kern w:val="0"/>
-          <w:sz w:val="24"/>
-          <w:szCs w:val="24"/>
-          <w:lang w:val="en-US"/>
-        </w:rPr>
-        <w:t xml:space="preserve"> </w:t>
-      </w:r>
-      <w:r>
-        <w:rPr>
-          <w:rFonts w:ascii="Times New Roman" w:hAnsi="Times New Roman" w:cs="Times New Roman"/>
-          <w:kern w:val="0"/>
-          <w:sz w:val="24"/>
-          <w:szCs w:val="24"/>
-          <w:lang w:val="en-US"/>
-        </w:rPr>
-        <w:t xml:space="preserve">The only change we have made is the deletion of </w:t>
-      </w:r>
-      <w:r>
-        <w:rPr>
-          <w:rFonts w:ascii="Times New Roman" w:hAnsi="Times New Roman" w:cs="Times New Roman"/>
-          <w:kern w:val="0"/>
-          <w:sz w:val="24"/>
-          <w:szCs w:val="24"/>
-          <w:lang w:val="en-US"/>
-        </w:rPr>
-        <w:t>per</w:t>
-      </w:r>
-      <w:r>
-        <w:rPr>
-          <w:rFonts w:ascii="Times New Roman" w:hAnsi="Times New Roman" w:cs="Times New Roman"/>
-          <w:kern w:val="0"/>
-          <w:sz w:val="24"/>
-          <w:szCs w:val="24"/>
-          <w:lang w:val="en-US"/>
-        </w:rPr>
-        <w:t>sonal identifiable information</w:t>
+        <w:t xml:space="preserve">ese files correspond to </w:t>
+      </w:r>
+      <w:r>
+        <w:rPr>
+          <w:rFonts w:ascii="Times New Roman" w:hAnsi="Times New Roman" w:cs="Times New Roman"/>
+          <w:kern w:val="0"/>
+          <w:sz w:val="24"/>
+          <w:szCs w:val="24"/>
+          <w:lang w:val="en-US"/>
+        </w:rPr>
+        <w:t>the raw dataset provided by Innovations for Poverty Action</w:t>
+      </w:r>
+      <w:r>
+        <w:rPr>
+          <w:rFonts w:ascii="Times New Roman" w:hAnsi="Times New Roman" w:cs="Times New Roman"/>
+          <w:kern w:val="0"/>
+          <w:sz w:val="24"/>
+          <w:szCs w:val="24"/>
+          <w:lang w:val="en-US"/>
+        </w:rPr>
+        <w:t xml:space="preserve"> (IPA)</w:t>
+      </w:r>
+      <w:r>
+        <w:rPr>
+          <w:rStyle w:val="FootnoteReference"/>
+          <w:rFonts w:ascii="Times New Roman" w:hAnsi="Times New Roman" w:cs="Times New Roman"/>
+          <w:kern w:val="0"/>
+          <w:sz w:val="24"/>
+          <w:szCs w:val="24"/>
+          <w:lang w:val="en-US"/>
+        </w:rPr>
+        <w:footnoteReference w:id="1"/>
+      </w:r>
+      <w:r>
+        <w:rPr>
+          <w:rFonts w:ascii="Times New Roman" w:hAnsi="Times New Roman" w:cs="Times New Roman"/>
+          <w:kern w:val="0"/>
+          <w:sz w:val="24"/>
+          <w:szCs w:val="24"/>
+          <w:lang w:val="en-US"/>
+        </w:rPr>
+        <w:t>, a research organization that collected the data</w:t>
       </w:r>
       <w:r>
         <w:rPr>
@@ -1252,47 +1495,47 @@
           <w:szCs w:val="24"/>
           <w:lang w:val="en-US"/>
         </w:rPr>
-        <w:t xml:space="preserve"> The PRO-Jeunes data is already included in the rep</w:t>
-      </w:r>
-      <w:r>
-        <w:rPr>
-          <w:rFonts w:ascii="Times New Roman" w:hAnsi="Times New Roman" w:cs="Times New Roman"/>
-          <w:kern w:val="0"/>
-          <w:sz w:val="24"/>
-          <w:szCs w:val="24"/>
-          <w:lang w:val="en-US"/>
-        </w:rPr>
-        <w:t>roducibility package</w:t>
-      </w:r>
-      <w:r>
-        <w:rPr>
-          <w:rFonts w:ascii="Times New Roman" w:hAnsi="Times New Roman" w:cs="Times New Roman"/>
-          <w:kern w:val="0"/>
-          <w:sz w:val="24"/>
-          <w:szCs w:val="24"/>
-          <w:lang w:val="en-US"/>
-        </w:rPr>
-        <w:t xml:space="preserve"> (WB_projeune_paper-replication_package_v2</w:t>
-      </w:r>
-      <w:r>
-        <w:rPr>
-          <w:rFonts w:ascii="Times New Roman" w:hAnsi="Times New Roman" w:cs="Times New Roman"/>
-          <w:kern w:val="0"/>
-          <w:sz w:val="24"/>
-          <w:szCs w:val="24"/>
-          <w:lang w:val="en-US"/>
-        </w:rPr>
-        <w:t>\Data\Raw\Pro-Jeunes) and</w:t>
-      </w:r>
-      <w:r>
-        <w:rPr>
-          <w:rFonts w:ascii="Times New Roman" w:hAnsi="Times New Roman" w:cs="Times New Roman"/>
-          <w:kern w:val="0"/>
-          <w:sz w:val="24"/>
-          <w:szCs w:val="24"/>
-          <w:lang w:val="en-US"/>
-        </w:rPr>
-        <w:t xml:space="preserve"> is publicly available. </w:t>
+        <w:t xml:space="preserve"> The only change we have made is to delete personally identifiable information. The PRO-Jeunes data is already included in the reproducibility package (WB_projeune_paper-Replication_package_v2\Data\Raw\Pro-Jeunes</w:t>
+      </w:r>
+      <w:r>
+        <w:rPr>
+          <w:rFonts w:ascii="Times New Roman" w:hAnsi="Times New Roman" w:cs="Times New Roman"/>
+          <w:kern w:val="0"/>
+          <w:sz w:val="24"/>
+          <w:szCs w:val="24"/>
+          <w:lang w:val="en-US"/>
+        </w:rPr>
+        <w:t>) and</w:t>
+      </w:r>
+      <w:r>
+        <w:rPr>
+          <w:rFonts w:ascii="Times New Roman" w:hAnsi="Times New Roman" w:cs="Times New Roman"/>
+          <w:kern w:val="0"/>
+          <w:sz w:val="24"/>
+          <w:szCs w:val="24"/>
+          <w:lang w:val="en-US"/>
+        </w:rPr>
+        <w:t xml:space="preserve"> is publicly available</w:t>
+      </w:r>
+      <w:r>
+        <w:rPr>
+          <w:rFonts w:ascii="Times New Roman" w:hAnsi="Times New Roman" w:cs="Times New Roman"/>
+          <w:kern w:val="0"/>
+          <w:sz w:val="24"/>
+          <w:szCs w:val="24"/>
+          <w:lang w:val="en-US"/>
+        </w:rPr>
+        <w:t xml:space="preserve"> on the World Bank Microdata library</w:t>
+      </w:r>
+      <w:r>
+        <w:rPr>
+          <w:rFonts w:ascii="Times New Roman" w:hAnsi="Times New Roman" w:cs="Times New Roman"/>
+          <w:kern w:val="0"/>
+          <w:sz w:val="24"/>
+          <w:szCs w:val="24"/>
+          <w:lang w:val="en-US"/>
+        </w:rPr>
+        <w:t xml:space="preserve">. </w:t>
       </w:r>
     </w:p>
     <w:p>
@@ -1377,17 +1620,81 @@
           <w:szCs w:val="24"/>
           <w:lang w:val="en-US"/>
         </w:rPr>
-        <w:t xml:space="preserve">WB_projeune_paper-replication_package_v2\Dofiles\Main </w:t>
-      </w:r>
-      <w:r>
-        <w:rPr>
-          <w:rFonts w:ascii="Times New Roman" w:hAnsi="Times New Roman" w:cs="Times New Roman"/>
-          <w:kern w:val="0"/>
-          <w:sz w:val="24"/>
-          <w:szCs w:val="24"/>
-          <w:lang w:val="en-US"/>
-        </w:rPr>
-        <w:t xml:space="preserve">contains all the dofiles, except for the one that generates Figure A.1 </w:t>
+        <w:t>WB_projeune_paper-replication_package_v2\</w:t>
+      </w:r>
+      <w:proofErr w:type="spellStart"/>
+      <w:r>
+        <w:rPr>
+          <w:rFonts w:ascii="Times New Roman" w:hAnsi="Times New Roman" w:cs="Times New Roman"/>
+          <w:kern w:val="0"/>
+          <w:sz w:val="24"/>
+          <w:szCs w:val="24"/>
+          <w:lang w:val="en-US"/>
+        </w:rPr>
+        <w:t>Dofiles</w:t>
+      </w:r>
+      <w:proofErr w:type="spellEnd"/>
+      <w:r>
+        <w:rPr>
+          <w:rFonts w:ascii="Times New Roman" w:hAnsi="Times New Roman" w:cs="Times New Roman"/>
+          <w:kern w:val="0"/>
+          <w:sz w:val="24"/>
+          <w:szCs w:val="24"/>
+          <w:lang w:val="en-US"/>
+        </w:rPr>
+        <w:t xml:space="preserve">\Main </w:t>
+      </w:r>
+      <w:r>
+        <w:rPr>
+          <w:rFonts w:ascii="Times New Roman" w:hAnsi="Times New Roman" w:cs="Times New Roman"/>
+          <w:kern w:val="0"/>
+          <w:sz w:val="24"/>
+          <w:szCs w:val="24"/>
+          <w:lang w:val="en-US"/>
+        </w:rPr>
+        <w:t xml:space="preserve">contains all the </w:t>
+      </w:r>
+      <w:proofErr w:type="spellStart"/>
+      <w:r>
+        <w:rPr>
+          <w:rFonts w:ascii="Times New Roman" w:hAnsi="Times New Roman" w:cs="Times New Roman"/>
+          <w:kern w:val="0"/>
+          <w:sz w:val="24"/>
+          <w:szCs w:val="24"/>
+          <w:lang w:val="en-US"/>
+        </w:rPr>
+        <w:t>dofiles</w:t>
+      </w:r>
+      <w:proofErr w:type="spellEnd"/>
+      <w:r>
+        <w:rPr>
+          <w:rFonts w:ascii="Times New Roman" w:hAnsi="Times New Roman" w:cs="Times New Roman"/>
+          <w:kern w:val="0"/>
+          <w:sz w:val="24"/>
+          <w:szCs w:val="24"/>
+          <w:lang w:val="en-US"/>
+        </w:rPr>
+        <w:t xml:space="preserve">, except for the one that generates </w:t>
+      </w:r>
+      <w:r>
+        <w:rPr>
+          <w:rFonts w:ascii="Times New Roman" w:hAnsi="Times New Roman" w:cs="Times New Roman"/>
+          <w:kern w:val="0"/>
+          <w:sz w:val="24"/>
+          <w:szCs w:val="24"/>
+          <w:lang w:val="en-US"/>
+        </w:rPr>
+        <w:t xml:space="preserve">Table </w:t>
+      </w:r>
+      <w:r>
+        <w:rPr>
+          <w:rFonts w:ascii="Times New Roman" w:hAnsi="Times New Roman" w:cs="Times New Roman"/>
+          <w:kern w:val="0"/>
+          <w:sz w:val="24"/>
+          <w:szCs w:val="24"/>
+          <w:lang w:val="en-US"/>
+        </w:rPr>
+        <w:t xml:space="preserve">A.1 </w:t>
       </w:r>
     </w:p>
     <w:p>
@@ -1433,7 +1740,29 @@
           <w:szCs w:val="24"/>
           <w:lang w:val="en-US"/>
         </w:rPr>
-        <w:t xml:space="preserve">older that contains all the dofiles required for variable creation and cleaning </w:t>
+        <w:t xml:space="preserve">older that contains all the </w:t>
+      </w:r>
+      <w:proofErr w:type="spellStart"/>
+      <w:r>
+        <w:rPr>
+          <w:rFonts w:ascii="Times New Roman" w:hAnsi="Times New Roman" w:cs="Times New Roman"/>
+          <w:kern w:val="0"/>
+          <w:sz w:val="24"/>
+          <w:szCs w:val="24"/>
+          <w:lang w:val="en-US"/>
+        </w:rPr>
+        <w:t>dofiles</w:t>
+      </w:r>
+      <w:proofErr w:type="spellEnd"/>
+      <w:r>
+        <w:rPr>
+          <w:rFonts w:ascii="Times New Roman" w:hAnsi="Times New Roman" w:cs="Times New Roman"/>
+          <w:kern w:val="0"/>
+          <w:sz w:val="24"/>
+          <w:szCs w:val="24"/>
+          <w:lang w:val="en-US"/>
+        </w:rPr>
+        <w:t xml:space="preserve"> required for variable creation and cleaning </w:t>
       </w:r>
     </w:p>
     <w:p>
@@ -1459,7 +1788,29 @@
           <w:szCs w:val="24"/>
           <w:lang w:val="en-US"/>
         </w:rPr>
-        <w:t>Graphs: folder that contains all the dofiles required to generate the figures</w:t>
+        <w:t xml:space="preserve">Graphs: folder that contains all the </w:t>
+      </w:r>
+      <w:proofErr w:type="spellStart"/>
+      <w:r>
+        <w:rPr>
+          <w:rFonts w:ascii="Times New Roman" w:hAnsi="Times New Roman" w:cs="Times New Roman"/>
+          <w:kern w:val="0"/>
+          <w:sz w:val="24"/>
+          <w:szCs w:val="24"/>
+          <w:lang w:val="en-US"/>
+        </w:rPr>
+        <w:t>dofiles</w:t>
+      </w:r>
+      <w:proofErr w:type="spellEnd"/>
+      <w:r>
+        <w:rPr>
+          <w:rFonts w:ascii="Times New Roman" w:hAnsi="Times New Roman" w:cs="Times New Roman"/>
+          <w:kern w:val="0"/>
+          <w:sz w:val="24"/>
+          <w:szCs w:val="24"/>
+          <w:lang w:val="en-US"/>
+        </w:rPr>
+        <w:t xml:space="preserve"> required to generate the figures</w:t>
       </w:r>
       <w:r>
         <w:rPr>
@@ -1495,7 +1846,29 @@
           <w:szCs w:val="24"/>
           <w:lang w:val="en-US"/>
         </w:rPr>
-        <w:t xml:space="preserve">Tables: folder that contains all the dofiles required to generate the tables that are not in the appendix. </w:t>
+        <w:t xml:space="preserve">Tables: folder that contains all the </w:t>
+      </w:r>
+      <w:proofErr w:type="spellStart"/>
+      <w:r>
+        <w:rPr>
+          <w:rFonts w:ascii="Times New Roman" w:hAnsi="Times New Roman" w:cs="Times New Roman"/>
+          <w:kern w:val="0"/>
+          <w:sz w:val="24"/>
+          <w:szCs w:val="24"/>
+          <w:lang w:val="en-US"/>
+        </w:rPr>
+        <w:t>dofiles</w:t>
+      </w:r>
+      <w:proofErr w:type="spellEnd"/>
+      <w:r>
+        <w:rPr>
+          <w:rFonts w:ascii="Times New Roman" w:hAnsi="Times New Roman" w:cs="Times New Roman"/>
+          <w:kern w:val="0"/>
+          <w:sz w:val="24"/>
+          <w:szCs w:val="24"/>
+          <w:lang w:val="en-US"/>
+        </w:rPr>
+        <w:t xml:space="preserve"> required to generate the tables that are not in the appendix. </w:t>
       </w:r>
     </w:p>
     <w:p>
@@ -1521,7 +1894,29 @@
           <w:szCs w:val="24"/>
           <w:lang w:val="en-US"/>
         </w:rPr>
-        <w:t>WB_projeune_paper-replication_package_v2\Dofiles\</w:t>
+        <w:t>WB_projeune_paper-replication_package_v2\</w:t>
+      </w:r>
+      <w:proofErr w:type="spellStart"/>
+      <w:r>
+        <w:rPr>
+          <w:rFonts w:ascii="Times New Roman" w:hAnsi="Times New Roman" w:cs="Times New Roman"/>
+          <w:kern w:val="0"/>
+          <w:sz w:val="24"/>
+          <w:szCs w:val="24"/>
+          <w:lang w:val="en-US"/>
+        </w:rPr>
+        <w:t>Dofiles</w:t>
+      </w:r>
+      <w:proofErr w:type="spellEnd"/>
+      <w:r>
+        <w:rPr>
+          <w:rFonts w:ascii="Times New Roman" w:hAnsi="Times New Roman" w:cs="Times New Roman"/>
+          <w:kern w:val="0"/>
+          <w:sz w:val="24"/>
+          <w:szCs w:val="24"/>
+          <w:lang w:val="en-US"/>
+        </w:rPr>
+        <w:t>\</w:t>
       </w:r>
       <w:r>
         <w:rPr>
@@ -1541,7 +1936,29 @@
           <w:szCs w:val="24"/>
           <w:lang w:val="en-US"/>
         </w:rPr>
-        <w:t xml:space="preserve">\Graphs contains the dofile that generates </w:t>
+        <w:t xml:space="preserve">\Graphs contains the </w:t>
+      </w:r>
+      <w:proofErr w:type="spellStart"/>
+      <w:r>
+        <w:rPr>
+          <w:rFonts w:ascii="Times New Roman" w:hAnsi="Times New Roman" w:cs="Times New Roman"/>
+          <w:kern w:val="0"/>
+          <w:sz w:val="24"/>
+          <w:szCs w:val="24"/>
+          <w:lang w:val="en-US"/>
+        </w:rPr>
+        <w:t>dofile</w:t>
+      </w:r>
+      <w:proofErr w:type="spellEnd"/>
+      <w:r>
+        <w:rPr>
+          <w:rFonts w:ascii="Times New Roman" w:hAnsi="Times New Roman" w:cs="Times New Roman"/>
+          <w:kern w:val="0"/>
+          <w:sz w:val="24"/>
+          <w:szCs w:val="24"/>
+          <w:lang w:val="en-US"/>
+        </w:rPr>
+        <w:t xml:space="preserve"> that generates </w:t>
       </w:r>
       <w:r>
         <w:rPr>
@@ -1678,6 +2095,7 @@
           <w:lang w:val="en-US"/>
         </w:rPr>
       </w:pPr>
+      <w:proofErr w:type="spellStart"/>
       <w:r>
         <w:rPr>
           <w:rFonts w:ascii="Times New Roman" w:hAnsi="Times New Roman" w:cs="Times New Roman"/>
@@ -1696,6 +2114,7 @@
         </w:rPr>
         <w:t>genmore</w:t>
       </w:r>
+      <w:proofErr w:type="spellEnd"/>
       <w:r>
         <w:rPr>
           <w:rFonts w:ascii="Times New Roman" w:hAnsi="Times New Roman" w:cs="Times New Roman"/>
@@ -1720,6 +2139,7 @@
           <w:lang w:val="en-US"/>
         </w:rPr>
       </w:pPr>
+      <w:proofErr w:type="spellStart"/>
       <w:r>
         <w:rPr>
           <w:rFonts w:ascii="Times New Roman" w:hAnsi="Times New Roman" w:cs="Times New Roman"/>
@@ -1729,6 +2149,7 @@
         </w:rPr>
         <w:t>boottest</w:t>
       </w:r>
+      <w:proofErr w:type="spellEnd"/>
       <w:r>
         <w:rPr>
           <w:rFonts w:ascii="Times New Roman" w:hAnsi="Times New Roman" w:cs="Times New Roman"/>
@@ -1753,6 +2174,7 @@
           <w:lang w:val="en-US"/>
         </w:rPr>
       </w:pPr>
+      <w:proofErr w:type="spellStart"/>
       <w:r>
         <w:rPr>
           <w:rFonts w:ascii="Times New Roman" w:hAnsi="Times New Roman" w:cs="Times New Roman"/>
@@ -1762,6 +2184,7 @@
         </w:rPr>
         <w:t>listtab</w:t>
       </w:r>
+      <w:proofErr w:type="spellEnd"/>
     </w:p>
     <w:p>
       <w:pPr>
@@ -1777,6 +2200,7 @@
           <w:lang w:val="en-US"/>
         </w:rPr>
       </w:pPr>
+      <w:proofErr w:type="spellStart"/>
       <w:r>
         <w:rPr>
           <w:rFonts w:ascii="Times New Roman" w:hAnsi="Times New Roman" w:cs="Times New Roman"/>
@@ -1786,6 +2210,7 @@
         </w:rPr>
         <w:t>schemepack</w:t>
       </w:r>
+      <w:proofErr w:type="spellEnd"/>
       <w:r>
         <w:rPr>
           <w:rFonts w:ascii="Times New Roman" w:hAnsi="Times New Roman" w:cs="Times New Roman"/>
@@ -2004,6 +2429,7 @@
           <w:szCs w:val="32"/>
           <w:lang w:val="en-US"/>
         </w:rPr>
+        <w:lastRenderedPageBreak/>
         <w:t>Instructions to Replicators</w:t>
       </w:r>
     </w:p>
@@ -2023,7 +2449,25 @@
           <w:szCs w:val="24"/>
           <w:lang w:val="en-US"/>
         </w:rPr>
-        <w:t>The code to reproduce the results included in the working paper. To recreate</w:t>
+        <w:t xml:space="preserve">The code to reproduce the results </w:t>
+      </w:r>
+      <w:r>
+        <w:rPr>
+          <w:rFonts w:ascii="Times New Roman" w:hAnsi="Times New Roman" w:cs="Times New Roman"/>
+          <w:sz w:val="24"/>
+          <w:szCs w:val="24"/>
+          <w:lang w:val="en-US"/>
+        </w:rPr>
+        <w:t xml:space="preserve">is </w:t>
+      </w:r>
+      <w:r>
+        <w:rPr>
+          <w:rFonts w:ascii="Times New Roman" w:hAnsi="Times New Roman" w:cs="Times New Roman"/>
+          <w:sz w:val="24"/>
+          <w:szCs w:val="24"/>
+          <w:lang w:val="en-US"/>
+        </w:rPr>
+        <w:t>included in the working paper. To recreate</w:t>
       </w:r>
       <w:r>
         <w:rPr>
@@ -2119,75 +2563,7 @@
     <w:p>
       <w:pPr>
         <w:pStyle w:val="ListParagraph"/>
-        <w:numPr>
-          <w:ilvl w:val="0"/>
-          <w:numId w:val="5"/>
-        </w:numPr>
-        <w:rPr>
-          <w:rFonts w:ascii="Times New Roman" w:hAnsi="Times New Roman" w:cs="Times New Roman"/>
-          <w:sz w:val="24"/>
-          <w:szCs w:val="24"/>
-          <w:lang w:val="en-US"/>
-        </w:rPr>
-      </w:pPr>
-      <w:r>
-        <w:rPr>
-          <w:rFonts w:ascii="Times New Roman" w:hAnsi="Times New Roman" w:cs="Times New Roman"/>
-          <w:sz w:val="24"/>
-          <w:szCs w:val="24"/>
-          <w:lang w:val="en-US"/>
-        </w:rPr>
-        <w:t xml:space="preserve">Navigate </w:t>
-      </w:r>
-      <w:r>
-        <w:rPr>
-          <w:rFonts w:ascii="Times New Roman" w:hAnsi="Times New Roman" w:cs="Times New Roman"/>
-          <w:sz w:val="24"/>
-          <w:szCs w:val="24"/>
-          <w:lang w:val="en-US"/>
-        </w:rPr>
-        <w:t>to WB</w:t>
-      </w:r>
-      <w:r>
-        <w:rPr>
-          <w:rFonts w:ascii="Times New Roman" w:hAnsi="Times New Roman" w:cs="Times New Roman"/>
-          <w:sz w:val="24"/>
-          <w:szCs w:val="24"/>
-          <w:lang w:val="en-US"/>
-        </w:rPr>
-        <w:t>_projeune_paper-replication_package_v2/Dofiles</w:t>
-      </w:r>
-      <w:r>
-        <w:rPr>
-          <w:rFonts w:ascii="Times New Roman" w:hAnsi="Times New Roman" w:cs="Times New Roman"/>
-          <w:sz w:val="24"/>
-          <w:szCs w:val="24"/>
-          <w:lang w:val="en-US"/>
-        </w:rPr>
-        <w:t xml:space="preserve"> and open the </w:t>
-      </w:r>
-      <w:r>
-        <w:rPr>
-          <w:rFonts w:ascii="Times New Roman" w:hAnsi="Times New Roman" w:cs="Times New Roman"/>
-          <w:sz w:val="24"/>
-          <w:szCs w:val="24"/>
-          <w:lang w:val="en-US"/>
-        </w:rPr>
-        <w:t xml:space="preserve"> script 0-master.do</w:t>
-      </w:r>
-      <w:r>
-        <w:rPr>
-          <w:rFonts w:ascii="Times New Roman" w:hAnsi="Times New Roman" w:cs="Times New Roman"/>
-          <w:sz w:val="24"/>
-          <w:szCs w:val="24"/>
-          <w:lang w:val="en-US"/>
-        </w:rPr>
-        <w:t xml:space="preserve">. </w:t>
-      </w:r>
-    </w:p>
-    <w:p>
-      <w:pPr>
-        <w:pStyle w:val="ListParagraph"/>
+        <w:ind w:left="780"/>
         <w:rPr>
           <w:rFonts w:ascii="Times New Roman" w:hAnsi="Times New Roman" w:cs="Times New Roman"/>
           <w:sz w:val="24"/>
@@ -2217,25 +2593,72 @@
           <w:szCs w:val="24"/>
           <w:lang w:val="en-US"/>
         </w:rPr>
-        <w:t>E</w:t>
-      </w:r>
-      <w:r>
-        <w:rPr>
-          <w:rFonts w:ascii="Times New Roman" w:hAnsi="Times New Roman" w:cs="Times New Roman"/>
-          <w:sz w:val="24"/>
-          <w:szCs w:val="24"/>
-          <w:lang w:val="en-US"/>
-        </w:rPr>
-        <w:t xml:space="preserve">dit line 26 </w:t>
-      </w:r>
-      <w:r>
-        <w:rPr>
-          <w:rFonts w:ascii="Times New Roman" w:hAnsi="Times New Roman" w:cs="Times New Roman"/>
-          <w:sz w:val="24"/>
-          <w:szCs w:val="24"/>
-          <w:lang w:val="en-US"/>
-        </w:rPr>
-        <w:t xml:space="preserve">to reflect the path of the repository copy in your computer. </w:t>
+        <w:t xml:space="preserve">Navigate </w:t>
+      </w:r>
+      <w:r>
+        <w:rPr>
+          <w:rFonts w:ascii="Times New Roman" w:hAnsi="Times New Roman" w:cs="Times New Roman"/>
+          <w:sz w:val="24"/>
+          <w:szCs w:val="24"/>
+          <w:lang w:val="en-US"/>
+        </w:rPr>
+        <w:t>to WB</w:t>
+      </w:r>
+      <w:r>
+        <w:rPr>
+          <w:rFonts w:ascii="Times New Roman" w:hAnsi="Times New Roman" w:cs="Times New Roman"/>
+          <w:sz w:val="24"/>
+          <w:szCs w:val="24"/>
+          <w:lang w:val="en-US"/>
+        </w:rPr>
+        <w:t>_projeune_paper-replication_package_v2/</w:t>
+      </w:r>
+      <w:proofErr w:type="spellStart"/>
+      <w:r>
+        <w:rPr>
+          <w:rFonts w:ascii="Times New Roman" w:hAnsi="Times New Roman" w:cs="Times New Roman"/>
+          <w:sz w:val="24"/>
+          <w:szCs w:val="24"/>
+          <w:lang w:val="en-US"/>
+        </w:rPr>
+        <w:t>Dofiles</w:t>
+      </w:r>
+      <w:proofErr w:type="spellEnd"/>
+      <w:r>
+        <w:rPr>
+          <w:rFonts w:ascii="Times New Roman" w:hAnsi="Times New Roman" w:cs="Times New Roman"/>
+          <w:sz w:val="24"/>
+          <w:szCs w:val="24"/>
+          <w:lang w:val="en-US"/>
+        </w:rPr>
+        <w:t xml:space="preserve"> and open </w:t>
+      </w:r>
+      <w:r>
+        <w:rPr>
+          <w:rFonts w:ascii="Times New Roman" w:hAnsi="Times New Roman" w:cs="Times New Roman"/>
+          <w:sz w:val="24"/>
+          <w:szCs w:val="24"/>
+          <w:lang w:val="en-US"/>
+        </w:rPr>
+        <w:t>the script</w:t>
+      </w:r>
+      <w:r>
+        <w:rPr>
+          <w:rFonts w:ascii="Times New Roman" w:hAnsi="Times New Roman" w:cs="Times New Roman"/>
+          <w:sz w:val="24"/>
+          <w:szCs w:val="24"/>
+          <w:lang w:val="en-US"/>
+        </w:rPr>
+        <w:t xml:space="preserve"> 0-master.do</w:t>
+      </w:r>
+      <w:r>
+        <w:rPr>
+          <w:rFonts w:ascii="Times New Roman" w:hAnsi="Times New Roman" w:cs="Times New Roman"/>
+          <w:sz w:val="24"/>
+          <w:szCs w:val="24"/>
+          <w:lang w:val="en-US"/>
+        </w:rPr>
+        <w:t xml:space="preserve">. </w:t>
       </w:r>
     </w:p>
     <w:p>
@@ -2270,69 +2693,48 @@
           <w:szCs w:val="24"/>
           <w:lang w:val="en-US"/>
         </w:rPr>
-        <w:t>Runing the 0.master dofile</w:t>
-      </w:r>
-      <w:r>
-        <w:rPr>
-          <w:rFonts w:ascii="Times New Roman" w:hAnsi="Times New Roman" w:cs="Times New Roman"/>
-          <w:sz w:val="24"/>
-          <w:szCs w:val="24"/>
-          <w:lang w:val="en-US"/>
-        </w:rPr>
-        <w:t xml:space="preserve"> requires</w:t>
-      </w:r>
-      <w:r>
-        <w:rPr>
-          <w:rFonts w:ascii="Times New Roman" w:hAnsi="Times New Roman" w:cs="Times New Roman"/>
-          <w:sz w:val="24"/>
-          <w:szCs w:val="24"/>
-          <w:lang w:val="en-US"/>
-        </w:rPr>
-        <w:t xml:space="preserve"> to install some</w:t>
-      </w:r>
-      <w:r>
-        <w:rPr>
-          <w:rFonts w:ascii="Times New Roman" w:hAnsi="Times New Roman" w:cs="Times New Roman"/>
-          <w:sz w:val="24"/>
-          <w:szCs w:val="24"/>
-          <w:lang w:val="en-US"/>
-        </w:rPr>
-        <w:t xml:space="preserve"> of the user-written packages the code uses. To do so, modify line </w:t>
-      </w:r>
-      <w:r>
-        <w:rPr>
-          <w:rFonts w:ascii="Times New Roman" w:hAnsi="Times New Roman" w:cs="Times New Roman"/>
-          <w:sz w:val="24"/>
-          <w:szCs w:val="24"/>
-          <w:lang w:val="en-US"/>
-        </w:rPr>
-        <w:t>53</w:t>
-      </w:r>
-      <w:r>
-        <w:rPr>
-          <w:rFonts w:ascii="Times New Roman" w:hAnsi="Times New Roman" w:cs="Times New Roman"/>
-          <w:sz w:val="24"/>
-          <w:szCs w:val="24"/>
-          <w:lang w:val="en-US"/>
-        </w:rPr>
-        <w:t xml:space="preserve"> by replacing 0 with 1.</w:t>
+        <w:t>E</w:t>
+      </w:r>
+      <w:r>
+        <w:rPr>
+          <w:rFonts w:ascii="Times New Roman" w:hAnsi="Times New Roman" w:cs="Times New Roman"/>
+          <w:sz w:val="24"/>
+          <w:szCs w:val="24"/>
+          <w:lang w:val="en-US"/>
+        </w:rPr>
+        <w:t xml:space="preserve">dit line 26 </w:t>
+      </w:r>
+      <w:r>
+        <w:rPr>
+          <w:rFonts w:ascii="Times New Roman" w:hAnsi="Times New Roman" w:cs="Times New Roman"/>
+          <w:sz w:val="24"/>
+          <w:szCs w:val="24"/>
+          <w:lang w:val="en-US"/>
+        </w:rPr>
+        <w:t xml:space="preserve">to reflect the path of the repository copy </w:t>
+      </w:r>
+      <w:r>
+        <w:rPr>
+          <w:rFonts w:ascii="Times New Roman" w:hAnsi="Times New Roman" w:cs="Times New Roman"/>
+          <w:sz w:val="24"/>
+          <w:szCs w:val="24"/>
+          <w:lang w:val="en-US"/>
+        </w:rPr>
+        <w:t>on</w:t>
+      </w:r>
+      <w:r>
+        <w:rPr>
+          <w:rFonts w:ascii="Times New Roman" w:hAnsi="Times New Roman" w:cs="Times New Roman"/>
+          <w:sz w:val="24"/>
+          <w:szCs w:val="24"/>
+          <w:lang w:val="en-US"/>
+        </w:rPr>
+        <w:t xml:space="preserve"> your computer. </w:t>
       </w:r>
     </w:p>
     <w:p>
       <w:pPr>
         <w:pStyle w:val="ListParagraph"/>
-        <w:rPr>
-          <w:rFonts w:ascii="Times New Roman" w:hAnsi="Times New Roman" w:cs="Times New Roman"/>
-          <w:sz w:val="24"/>
-          <w:szCs w:val="24"/>
-          <w:lang w:val="en-US"/>
-        </w:rPr>
-      </w:pPr>
-    </w:p>
-    <w:p>
-      <w:pPr>
-        <w:pStyle w:val="ListParagraph"/>
-        <w:ind w:left="780"/>
         <w:rPr>
           <w:rFonts w:ascii="Times New Roman" w:hAnsi="Times New Roman" w:cs="Times New Roman"/>
           <w:sz w:val="24"/>
@@ -2362,7 +2764,157 @@
           <w:szCs w:val="24"/>
           <w:lang w:val="en-US"/>
         </w:rPr>
-        <w:t>Run the 0.master dofile to create the paper outputs.  Note that Figure 1 and Table A.1. are not outputs generated by code</w:t>
+        <w:t xml:space="preserve">Running the 0.master </w:t>
+      </w:r>
+      <w:proofErr w:type="spellStart"/>
+      <w:r>
+        <w:rPr>
+          <w:rFonts w:ascii="Times New Roman" w:hAnsi="Times New Roman" w:cs="Times New Roman"/>
+          <w:sz w:val="24"/>
+          <w:szCs w:val="24"/>
+          <w:lang w:val="en-US"/>
+        </w:rPr>
+        <w:t>dofile</w:t>
+      </w:r>
+      <w:proofErr w:type="spellEnd"/>
+      <w:r>
+        <w:rPr>
+          <w:rFonts w:ascii="Times New Roman" w:hAnsi="Times New Roman" w:cs="Times New Roman"/>
+          <w:sz w:val="24"/>
+          <w:szCs w:val="24"/>
+          <w:lang w:val="en-US"/>
+        </w:rPr>
+        <w:t xml:space="preserve"> requires installing</w:t>
+      </w:r>
+      <w:r>
+        <w:rPr>
+          <w:rFonts w:ascii="Times New Roman" w:hAnsi="Times New Roman" w:cs="Times New Roman"/>
+          <w:sz w:val="24"/>
+          <w:szCs w:val="24"/>
+          <w:lang w:val="en-US"/>
+        </w:rPr>
+        <w:t xml:space="preserve"> some</w:t>
+      </w:r>
+      <w:r>
+        <w:rPr>
+          <w:rFonts w:ascii="Times New Roman" w:hAnsi="Times New Roman" w:cs="Times New Roman"/>
+          <w:sz w:val="24"/>
+          <w:szCs w:val="24"/>
+          <w:lang w:val="en-US"/>
+        </w:rPr>
+        <w:t xml:space="preserve"> of the user-written packages the code uses. To do so, modify line </w:t>
+      </w:r>
+      <w:r>
+        <w:rPr>
+          <w:rFonts w:ascii="Times New Roman" w:hAnsi="Times New Roman" w:cs="Times New Roman"/>
+          <w:sz w:val="24"/>
+          <w:szCs w:val="24"/>
+          <w:lang w:val="en-US"/>
+        </w:rPr>
+        <w:t>53</w:t>
+      </w:r>
+      <w:r>
+        <w:rPr>
+          <w:rFonts w:ascii="Times New Roman" w:hAnsi="Times New Roman" w:cs="Times New Roman"/>
+          <w:sz w:val="24"/>
+          <w:szCs w:val="24"/>
+          <w:lang w:val="en-US"/>
+        </w:rPr>
+        <w:t xml:space="preserve"> by replacing 0 with 1.</w:t>
+      </w:r>
+    </w:p>
+    <w:p>
+      <w:pPr>
+        <w:pStyle w:val="ListParagraph"/>
+        <w:rPr>
+          <w:rFonts w:ascii="Times New Roman" w:hAnsi="Times New Roman" w:cs="Times New Roman"/>
+          <w:sz w:val="24"/>
+          <w:szCs w:val="24"/>
+          <w:lang w:val="en-US"/>
+        </w:rPr>
+      </w:pPr>
+    </w:p>
+    <w:p>
+      <w:pPr>
+        <w:pStyle w:val="ListParagraph"/>
+        <w:ind w:left="780"/>
+        <w:rPr>
+          <w:rFonts w:ascii="Times New Roman" w:hAnsi="Times New Roman" w:cs="Times New Roman"/>
+          <w:sz w:val="24"/>
+          <w:szCs w:val="24"/>
+          <w:lang w:val="en-US"/>
+        </w:rPr>
+      </w:pPr>
+    </w:p>
+    <w:p>
+      <w:pPr>
+        <w:pStyle w:val="ListParagraph"/>
+        <w:numPr>
+          <w:ilvl w:val="0"/>
+          <w:numId w:val="5"/>
+        </w:numPr>
+        <w:rPr>
+          <w:rFonts w:ascii="Times New Roman" w:hAnsi="Times New Roman" w:cs="Times New Roman"/>
+          <w:sz w:val="24"/>
+          <w:szCs w:val="24"/>
+          <w:lang w:val="en-US"/>
+        </w:rPr>
+      </w:pPr>
+      <w:r>
+        <w:rPr>
+          <w:rFonts w:ascii="Times New Roman" w:hAnsi="Times New Roman" w:cs="Times New Roman"/>
+          <w:sz w:val="24"/>
+          <w:szCs w:val="24"/>
+          <w:lang w:val="en-US"/>
+        </w:rPr>
+        <w:t xml:space="preserve">Run the 0.master </w:t>
+      </w:r>
+      <w:proofErr w:type="spellStart"/>
+      <w:r>
+        <w:rPr>
+          <w:rFonts w:ascii="Times New Roman" w:hAnsi="Times New Roman" w:cs="Times New Roman"/>
+          <w:sz w:val="24"/>
+          <w:szCs w:val="24"/>
+          <w:lang w:val="en-US"/>
+        </w:rPr>
+        <w:t>dofile</w:t>
+      </w:r>
+      <w:proofErr w:type="spellEnd"/>
+      <w:r>
+        <w:rPr>
+          <w:rFonts w:ascii="Times New Roman" w:hAnsi="Times New Roman" w:cs="Times New Roman"/>
+          <w:sz w:val="24"/>
+          <w:szCs w:val="24"/>
+          <w:lang w:val="en-US"/>
+        </w:rPr>
+        <w:t xml:space="preserve"> to create the paper outputs.</w:t>
+      </w:r>
+      <w:r>
+        <w:rPr>
+          <w:rFonts w:ascii="Times New Roman" w:hAnsi="Times New Roman" w:cs="Times New Roman"/>
+          <w:sz w:val="24"/>
+          <w:szCs w:val="24"/>
+          <w:lang w:val="en-US"/>
+        </w:rPr>
+        <w:t xml:space="preserve"> </w:t>
+      </w:r>
+      <w:r>
+        <w:rPr>
+          <w:rFonts w:ascii="Times New Roman" w:hAnsi="Times New Roman" w:cs="Times New Roman"/>
+          <w:sz w:val="24"/>
+          <w:szCs w:val="24"/>
+          <w:lang w:val="en-US"/>
+        </w:rPr>
+        <w:t>Note</w:t>
+      </w:r>
+      <w:r>
+        <w:rPr>
+          <w:rFonts w:ascii="Times New Roman" w:hAnsi="Times New Roman" w:cs="Times New Roman"/>
+          <w:sz w:val="24"/>
+          <w:szCs w:val="24"/>
+          <w:lang w:val="en-US"/>
+        </w:rPr>
+        <w:t xml:space="preserve"> Figure 1 and Table A.1. are not outputs generated by code</w:t>
       </w:r>
       <w:r>
         <w:rPr>
@@ -2391,6 +2943,136 @@
     </w:sectPr>
   </w:body>
 </w:document>
+</file>
+
+<file path=word/endnotes.xml><?xml version="1.0" encoding="utf-8"?>
+<w:endnotes xmlns:wpc="http://schemas.microsoft.com/office/word/2010/wordprocessingCanvas" xmlns:cx="http://schemas.microsoft.com/office/drawing/2014/chartex" xmlns:cx1="http://schemas.microsoft.com/office/drawing/2015/9/8/chartex" xmlns:cx2="http://schemas.microsoft.com/office/drawing/2015/10/21/chartex" xmlns:cx3="http://schemas.microsoft.com/office/drawing/2016/5/9/chartex" xmlns:cx4="http://schemas.microsoft.com/office/drawing/2016/5/10/chartex" xmlns:cx5="http://schemas.microsoft.com/office/drawing/2016/5/11/chartex" xmlns:cx6="http://schemas.microsoft.com/office/drawing/2016/5/12/chartex" xmlns:cx7="http://schemas.microsoft.com/office/drawing/2016/5/13/chartex" xmlns:cx8="http://schemas.microsoft.com/office/drawing/2016/5/14/chartex" xmlns:mc="http://schemas.openxmlformats.org/markup-compatibility/2006" xmlns:aink="http://schemas.microsoft.com/office/drawing/2016/ink" xmlns:am3d="http://schemas.microsoft.com/office/drawing/2017/model3d" xmlns:o="urn:schemas-microsoft-com:office:office" xmlns:oel="http://schemas.microsoft.com/office/2019/extlst" xmlns:r="http://schemas.openxmlformats.org/officeDocument/2006/relationships" xmlns:m="http://schemas.openxmlformats.org/officeDocument/2006/math" xmlns:v="urn:schemas-microsoft-com:vml" xmlns:wp14="http://schemas.microsoft.com/office/word/2010/wordprocessingDrawing" xmlns:wp="http://schemas.openxmlformats.org/drawingml/2006/wordprocessingDrawing" xmlns:w10="urn:schemas-microsoft-com:office:word" xmlns:w="http://schemas.openxmlformats.org/wordprocessingml/2006/main" xmlns:w14="http://schemas.microsoft.com/office/word/2010/wordml" xmlns:w15="http://schemas.microsoft.com/office/word/2012/wordml" xmlns:w16cex="http://schemas.microsoft.com/office/word/2018/wordml/cex" xmlns:w16cid="http://schemas.microsoft.com/office/word/2016/wordml/cid" xmlns:w16="http://schemas.microsoft.com/office/word/2018/wordml" xmlns:w16du="http://schemas.microsoft.com/office/word/2023/wordml/word16du" xmlns:w16sdtdh="http://schemas.microsoft.com/office/word/2020/wordml/sdtdatahash" xmlns:w16se="http://schemas.microsoft.com/office/word/2015/wordml/symex" xmlns:wpg="http://schemas.microsoft.com/office/word/2010/wordprocessingGroup" xmlns:wpi="http://schemas.microsoft.com/office/word/2010/wordprocessingInk" xmlns:wne="http://schemas.microsoft.com/office/word/2006/wordml" xmlns:wps="http://schemas.microsoft.com/office/word/2010/wordprocessingShape" mc:Ignorable="w14 w15 w16se w16cid w16 w16cex w16sdtdh w16du wp14">
+  <w:endnote w:type="separator" w:id="-1">
+    <w:p>
+      <w:pPr>
+        <w:spacing w:after="0" w:line="240" w:lineRule="auto"/>
+      </w:pPr>
+      <w:r>
+        <w:separator/>
+      </w:r>
+    </w:p>
+  </w:endnote>
+  <w:endnote w:type="continuationSeparator" w:id="0">
+    <w:p>
+      <w:pPr>
+        <w:spacing w:after="0" w:line="240" w:lineRule="auto"/>
+      </w:pPr>
+      <w:r>
+        <w:continuationSeparator/>
+      </w:r>
+    </w:p>
+  </w:endnote>
+</w:endnotes>
+</file>
+
+<file path=word/footnotes.xml><?xml version="1.0" encoding="utf-8"?>
+<w:footnotes xmlns:wpc="http://schemas.microsoft.com/office/word/2010/wordprocessingCanvas" xmlns:cx="http://schemas.microsoft.com/office/drawing/2014/chartex" xmlns:cx1="http://schemas.microsoft.com/office/drawing/2015/9/8/chartex" xmlns:cx2="http://schemas.microsoft.com/office/drawing/2015/10/21/chartex" xmlns:cx3="http://schemas.microsoft.com/office/drawing/2016/5/9/chartex" xmlns:cx4="http://schemas.microsoft.com/office/drawing/2016/5/10/chartex" xmlns:cx5="http://schemas.microsoft.com/office/drawing/2016/5/11/chartex" xmlns:cx6="http://schemas.microsoft.com/office/drawing/2016/5/12/chartex" xmlns:cx7="http://schemas.microsoft.com/office/drawing/2016/5/13/chartex" xmlns:cx8="http://schemas.microsoft.com/office/drawing/2016/5/14/chartex" xmlns:mc="http://schemas.openxmlformats.org/markup-compatibility/2006" xmlns:aink="http://schemas.microsoft.com/office/drawing/2016/ink" xmlns:am3d="http://schemas.microsoft.com/office/drawing/2017/model3d" xmlns:o="urn:schemas-microsoft-com:office:office" xmlns:oel="http://schemas.microsoft.com/office/2019/extlst" xmlns:r="http://schemas.openxmlformats.org/officeDocument/2006/relationships" xmlns:m="http://schemas.openxmlformats.org/officeDocument/2006/math" xmlns:v="urn:schemas-microsoft-com:vml" xmlns:wp14="http://schemas.microsoft.com/office/word/2010/wordprocessingDrawing" xmlns:wp="http://schemas.openxmlformats.org/drawingml/2006/wordprocessingDrawing" xmlns:w10="urn:schemas-microsoft-com:office:word" xmlns:w="http://schemas.openxmlformats.org/wordprocessingml/2006/main" xmlns:w14="http://schemas.microsoft.com/office/word/2010/wordml" xmlns:w15="http://schemas.microsoft.com/office/word/2012/wordml" xmlns:w16cex="http://schemas.microsoft.com/office/word/2018/wordml/cex" xmlns:w16cid="http://schemas.microsoft.com/office/word/2016/wordml/cid" xmlns:w16="http://schemas.microsoft.com/office/word/2018/wordml" xmlns:w16du="http://schemas.microsoft.com/office/word/2023/wordml/word16du" xmlns:w16sdtdh="http://schemas.microsoft.com/office/word/2020/wordml/sdtdatahash" xmlns:w16se="http://schemas.microsoft.com/office/word/2015/wordml/symex" xmlns:wpg="http://schemas.microsoft.com/office/word/2010/wordprocessingGroup" xmlns:wpi="http://schemas.microsoft.com/office/word/2010/wordprocessingInk" xmlns:wne="http://schemas.microsoft.com/office/word/2006/wordml" xmlns:wps="http://schemas.microsoft.com/office/word/2010/wordprocessingShape" mc:Ignorable="w14 w15 w16se w16cid w16 w16cex w16sdtdh w16du wp14">
+  <w:footnote w:type="separator" w:id="-1">
+    <w:p>
+      <w:pPr>
+        <w:spacing w:after="0" w:line="240" w:lineRule="auto"/>
+      </w:pPr>
+      <w:r>
+        <w:separator/>
+      </w:r>
+    </w:p>
+  </w:footnote>
+  <w:footnote w:type="continuationSeparator" w:id="0">
+    <w:p>
+      <w:pPr>
+        <w:spacing w:after="0" w:line="240" w:lineRule="auto"/>
+      </w:pPr>
+      <w:r>
+        <w:continuationSeparator/>
+      </w:r>
+    </w:p>
+  </w:footnote>
+  <w:footnote w:id="1">
+    <w:p>
+      <w:pPr>
+        <w:pStyle w:val="FootnoteText"/>
+        <w:rPr>
+          <w:lang w:val="en-US"/>
+        </w:rPr>
+      </w:pPr>
+      <w:r>
+        <w:rPr>
+          <w:rStyle w:val="FootnoteReference"/>
+        </w:rPr>
+        <w:footnoteRef/>
+      </w:r>
+      <w:r>
+        <w:rPr>
+          <w:lang w:val="en-US"/>
+        </w:rPr>
+        <w:t xml:space="preserve"> </w:t>
+      </w:r>
+      <w:r>
+        <w:rPr>
+          <w:lang w:val="en-US"/>
+        </w:rPr>
+        <w:t>IPA’s conta</w:t>
+      </w:r>
+      <w:r>
+        <w:rPr>
+          <w:lang w:val="en-US"/>
+        </w:rPr>
+        <w:t xml:space="preserve">ct </w:t>
+      </w:r>
+      <w:r>
+        <w:rPr>
+          <w:lang w:val="en-US"/>
+        </w:rPr>
+        <w:t xml:space="preserve">regarding </w:t>
+      </w:r>
+      <w:r>
+        <w:rPr>
+          <w:lang w:val="en-US"/>
+        </w:rPr>
+        <w:t>the</w:t>
+      </w:r>
+      <w:r>
+        <w:rPr>
+          <w:lang w:val="en-US"/>
+        </w:rPr>
+        <w:t xml:space="preserve"> P</w:t>
+      </w:r>
+      <w:r>
+        <w:rPr>
+          <w:lang w:val="en-US"/>
+        </w:rPr>
+        <w:t xml:space="preserve">RO-Jeunes data is </w:t>
+      </w:r>
+      <w:r>
+        <w:rPr>
+          <w:rFonts w:ascii="Aptos" w:hAnsi="Aptos"/>
+          <w:color w:val="000000"/>
+          <w:bdr w:val="none" w:sz="0" w:space="0" w:color="auto" w:frame="1"/>
+          <w:shd w:val="clear" w:color="auto" w:fill="FFFFFF"/>
+          <w:lang w:val="en-US"/>
+        </w:rPr>
+        <w:t>Delange M. DAGO    </w:t>
+      </w:r>
+      <w:hyperlink r:id="rId1" w:tooltip="ddago@poverty-action.org" w:history="1">
+        <w:r>
+          <w:rPr>
+            <w:rStyle w:val="Hyperlink"/>
+            <w:rFonts w:ascii="Aptos" w:hAnsi="Aptos" w:cs="Calibri"/>
+            <w:bdr w:val="none" w:sz="0" w:space="0" w:color="auto" w:frame="1"/>
+            <w:shd w:val="clear" w:color="auto" w:fill="FFFFFF"/>
+            <w:lang w:val="en-US"/>
+          </w:rPr>
+          <w:t>ddago@poverty-action.org</w:t>
+        </w:r>
+      </w:hyperlink>
+    </w:p>
+  </w:footnote>
+</w:footnotes>
 </file>
 
 <file path=word/numbering.xml><?xml version="1.0" encoding="utf-8"?>
@@ -4001,6 +4683,45 @@
       <w:shd w:val="clear" w:color="auto" w:fill="E1DFDD"/>
     </w:rPr>
   </w:style>
+  <w:style w:type="paragraph" w:styleId="FootnoteText">
+    <w:name w:val="footnote text"/>
+    <w:basedOn w:val="Normal"/>
+    <w:link w:val="FootnoteTextChar"/>
+    <w:uiPriority w:val="99"/>
+    <w:semiHidden/>
+    <w:unhideWhenUsed/>
+    <w:rsid w:val="00B10B20"/>
+    <w:pPr>
+      <w:spacing w:after="0" w:line="240" w:lineRule="auto"/>
+    </w:pPr>
+    <w:rPr>
+      <w:sz w:val="20"/>
+      <w:szCs w:val="20"/>
+    </w:rPr>
+  </w:style>
+  <w:style w:type="character" w:customStyle="1" w:styleId="FootnoteTextChar">
+    <w:name w:val="Footnote Text Char"/>
+    <w:basedOn w:val="DefaultParagraphFont"/>
+    <w:link w:val="FootnoteText"/>
+    <w:uiPriority w:val="99"/>
+    <w:semiHidden/>
+    <w:rsid w:val="00B10B20"/>
+    <w:rPr>
+      <w:sz w:val="20"/>
+      <w:szCs w:val="20"/>
+    </w:rPr>
+  </w:style>
+  <w:style w:type="character" w:styleId="FootnoteReference">
+    <w:name w:val="footnote reference"/>
+    <w:basedOn w:val="DefaultParagraphFont"/>
+    <w:uiPriority w:val="99"/>
+    <w:semiHidden/>
+    <w:unhideWhenUsed/>
+    <w:rsid w:val="00B10B20"/>
+    <w:rPr>
+      <w:vertAlign w:val="superscript"/>
+    </w:rPr>
+  </w:style>
 </w:styles>
 </file>
 
@@ -4297,4 +5018,16 @@
     </a:ext>
   </a:extLst>
 </a:theme>
+</file>
+
+<file path=customXml/item1.xml><?xml version="1.0" encoding="utf-8"?>
+<b:Sources xmlns:b="http://schemas.openxmlformats.org/officeDocument/2006/bibliography" xmlns="http://schemas.openxmlformats.org/officeDocument/2006/bibliography" SelectedStyle="\APASixthEditionOfficeOnline.xsl" StyleName="APA" Version="6"/>
+</file>
+
+<file path=customXml/itemProps1.xml><?xml version="1.0" encoding="utf-8"?>
+<ds:datastoreItem xmlns:ds="http://schemas.openxmlformats.org/officeDocument/2006/customXml" ds:itemID="{604CBD3D-A271-43A6-AEAB-0733DC451274}">
+  <ds:schemaRefs>
+    <ds:schemaRef ds:uri="http://schemas.openxmlformats.org/officeDocument/2006/bibliography"/>
+  </ds:schemaRefs>
+</ds:datastoreItem>
 </file>
</xml_diff>